<commit_message>
fixed undefined dcfifo out problem - update in mem_ctrl_rd_wbm.vhd fixed read from 0xFF problem - lame fix in img_man_manager.vhd - set to ignore address full documantation in read process.docx
</commit_message>
<xml_diff>
--- a/Docs/read process.docx
+++ b/Docs/read process.docx
@@ -24,11 +24,9 @@
         </w:rPr>
         <w:t>התהליך מורכב מכתיבה 3 רגיסטרים בזיכרון ורגיסטר אחד ב</w:t>
       </w:r>
-      <w:proofErr w:type="spellStart"/>
       <w:r>
         <w:t>tx_path</w:t>
       </w:r>
-      <w:proofErr w:type="spellEnd"/>
     </w:p>
     <w:p>
       <w:pPr>
@@ -43,11 +41,9 @@
         </w:rPr>
         <w:t>הרגיסטר ב</w:t>
       </w:r>
-      <w:proofErr w:type="spellStart"/>
       <w:r>
         <w:t>tx_path</w:t>
       </w:r>
-      <w:proofErr w:type="spellEnd"/>
       <w:r>
         <w:rPr>
           <w:rFonts w:hint="cs"/>
@@ -55,11 +51,9 @@
         </w:rPr>
         <w:t xml:space="preserve"> הינו רגיסטר </w:t>
       </w:r>
-      <w:proofErr w:type="spellStart"/>
       <w:r>
         <w:t>burst_length</w:t>
       </w:r>
-      <w:proofErr w:type="spellEnd"/>
       <w:r>
         <w:rPr>
           <w:rFonts w:hint="cs"/>
@@ -74,37 +68,12 @@
           <w:rtl/>
         </w:rPr>
       </w:pPr>
-      <w:proofErr w:type="spellStart"/>
-      <w:r>
-        <w:rPr>
-          <w:rFonts w:hint="cs"/>
-          <w:rtl/>
-        </w:rPr>
-        <w:t>הכתיבות</w:t>
-      </w:r>
-      <w:proofErr w:type="spellEnd"/>
-      <w:r>
-        <w:rPr>
-          <w:rFonts w:hint="cs"/>
-          <w:rtl/>
-        </w:rPr>
-        <w:t xml:space="preserve"> לרגיסטר מתבצעות על ידי </w:t>
-      </w:r>
-      <w:proofErr w:type="spellStart"/>
-      <w:r>
-        <w:rPr>
-          <w:rFonts w:hint="cs"/>
-          <w:rtl/>
-        </w:rPr>
-        <w:t>טרנזאקצית</w:t>
-      </w:r>
-      <w:proofErr w:type="spellEnd"/>
-      <w:r>
-        <w:rPr>
-          <w:rFonts w:hint="cs"/>
-          <w:rtl/>
-        </w:rPr>
-        <w:t xml:space="preserve"> </w:t>
+      <w:r>
+        <w:rPr>
+          <w:rFonts w:hint="cs"/>
+          <w:rtl/>
+        </w:rPr>
+        <w:t xml:space="preserve">הכתיבות לרגיסטר מתבצעות על ידי טרנזאקצית </w:t>
       </w:r>
       <w:r>
         <w:t>wishbone</w:t>
@@ -116,11 +85,9 @@
         </w:rPr>
         <w:t xml:space="preserve"> בין הבלוק שלנו לבלוק הזיכרון. יש בקשת כתיבה והמתנה ל</w:t>
       </w:r>
-      <w:proofErr w:type="spellStart"/>
       <w:r>
         <w:t>ack</w:t>
       </w:r>
-      <w:proofErr w:type="spellEnd"/>
       <w:r>
         <w:rPr>
           <w:rFonts w:hint="cs"/>
@@ -128,97 +95,152 @@
         </w:rPr>
         <w:t>. לאחר קבלת ה</w:t>
       </w:r>
-      <w:proofErr w:type="spellStart"/>
       <w:r>
         <w:t>ack</w:t>
       </w:r>
-      <w:proofErr w:type="spellEnd"/>
-      <w:r>
-        <w:rPr>
-          <w:rFonts w:hint="cs"/>
-          <w:rtl/>
-        </w:rPr>
-        <w:t xml:space="preserve"> יש </w:t>
-      </w:r>
-      <w:proofErr w:type="spellStart"/>
-      <w:r>
-        <w:rPr>
-          <w:rFonts w:hint="cs"/>
-          <w:rtl/>
-        </w:rPr>
-        <w:t>ירדיה</w:t>
-      </w:r>
-      <w:proofErr w:type="spellEnd"/>
-      <w:r>
-        <w:rPr>
-          <w:rFonts w:hint="cs"/>
-          <w:rtl/>
-        </w:rPr>
-        <w:t xml:space="preserve"> של הבקשה (קווי </w:t>
-      </w:r>
-      <w:proofErr w:type="spellStart"/>
-      <w:r>
-        <w:rPr>
-          <w:rFonts w:hint="cs"/>
-          <w:rtl/>
-        </w:rPr>
-        <w:t>הווישבון</w:t>
-      </w:r>
-      <w:proofErr w:type="spellEnd"/>
-      <w:r>
-        <w:rPr>
-          <w:rFonts w:hint="cs"/>
-          <w:rtl/>
-        </w:rPr>
-        <w:t xml:space="preserve"> מורדים ל-0)</w:t>
+      <w:r>
+        <w:rPr>
+          <w:rFonts w:hint="cs"/>
+          <w:rtl/>
+        </w:rPr>
+        <w:t xml:space="preserve"> יש ירדיה של הבקשה (קווי הווישבון מורדים ל-0)</w:t>
       </w:r>
     </w:p>
     <w:p>
       <w:pPr>
-        <w:rPr>
-          <w:rtl/>
-        </w:rPr>
-      </w:pPr>
+        <w:pStyle w:val="Heading1"/>
+        <w:rPr>
+          <w:rFonts w:hint="cs"/>
+          <w:rtl/>
+        </w:rPr>
+      </w:pPr>
+      <w:r>
+        <w:rPr>
+          <w:rFonts w:hint="cs"/>
+          <w:rtl/>
+        </w:rPr>
+        <w:t xml:space="preserve">עדכון רגיסטר </w:t>
+      </w:r>
+      <w:r>
+        <w:rPr>
+          <w:rtl/>
+        </w:rPr>
+        <w:t>–</w:t>
+      </w:r>
+      <w:r>
+        <w:rPr>
+          <w:rFonts w:hint="cs"/>
+          <w:rtl/>
+        </w:rPr>
+        <w:t xml:space="preserve"> </w:t>
+      </w:r>
+      <w:r>
+        <w:t>burst length</w:t>
+      </w:r>
     </w:p>
     <w:p>
       <w:pPr>
-        <w:rPr>
-          <w:rFonts w:hint="cs"/>
-          <w:rtl/>
-        </w:rPr>
-      </w:pPr>
-      <w:r>
-        <w:rPr>
-          <w:rFonts w:hint="cs"/>
-          <w:rtl/>
-        </w:rPr>
-        <w:t>לאחר ביצוע הכתיבה לרגיסטרים יש בקשת קריאה על ממשק ה</w:t>
-      </w:r>
-      <w:proofErr w:type="spellStart"/>
-      <w:r>
-        <w:t>wbm_read</w:t>
-      </w:r>
-      <w:proofErr w:type="spellEnd"/>
-      <w:r>
-        <w:rPr>
-          <w:rFonts w:hint="cs"/>
-          <w:rtl/>
-        </w:rPr>
-        <w:t xml:space="preserve"> </w:t>
+        <w:pStyle w:val="ListParagraph"/>
+        <w:numPr>
+          <w:ilvl w:val="0"/>
+          <w:numId w:val="5"/>
+        </w:numPr>
+        <w:bidi w:val="0"/>
+      </w:pPr>
+      <w:r>
+        <w:t>rd_burst_reg_dout&lt;="0000000000000010</w:t>
+      </w:r>
+      <w:r>
+        <w:rPr>
+          <w:rFonts w:cs="Arial"/>
+          <w:rtl/>
+        </w:rPr>
+        <w:t>"</w:t>
       </w:r>
     </w:p>
     <w:p>
       <w:pPr>
-        <w:rPr>
-          <w:rFonts w:hint="cs"/>
-          <w:rtl/>
-        </w:rPr>
-      </w:pPr>
-      <w:proofErr w:type="spellStart"/>
+        <w:pStyle w:val="ListParagraph"/>
+        <w:bidi w:val="0"/>
+      </w:pPr>
+      <w:r>
+        <w:t>length register, located in tx_path, fixed to value 0x2.</w:t>
+      </w:r>
+    </w:p>
+    <w:p>
+      <w:pPr>
+        <w:pStyle w:val="ListParagraph"/>
+        <w:bidi w:val="0"/>
+      </w:pPr>
+      <w:r>
+        <w:t>Tx_path.vhd line 738,742</w:t>
+      </w:r>
+    </w:p>
+    <w:p>
+      <w:pPr>
+        <w:rPr>
+          <w:rFonts w:hint="cs"/>
+          <w:rtl/>
+        </w:rPr>
+      </w:pPr>
+    </w:p>
+    <w:p>
+      <w:pPr>
+        <w:pStyle w:val="Heading1"/>
+        <w:rPr>
+          <w:rtl/>
+        </w:rPr>
+      </w:pPr>
+      <w:r>
+        <w:rPr>
+          <w:rFonts w:hint="cs"/>
+          <w:rtl/>
+        </w:rPr>
+        <w:t>בעיית הפיקסלים הזוגיים</w:t>
+      </w:r>
+      <w:r>
+        <w:rPr>
+          <w:rFonts w:hint="cs"/>
+          <w:rtl/>
+        </w:rPr>
+        <w:t>(הכתובות  הזוגיות)</w:t>
+      </w:r>
+      <w:bookmarkStart w:id="0" w:name="_GoBack"/>
+      <w:bookmarkEnd w:id="0"/>
+    </w:p>
+    <w:p>
+      <w:pPr>
+        <w:rPr>
+          <w:rtl/>
+        </w:rPr>
+      </w:pPr>
+      <w:r>
+        <w:rPr>
+          <w:rFonts w:hint="cs"/>
+          <w:rtl/>
+        </w:rPr>
+        <w:t>לאחר ביצוע הכתיבה לרגיסטרים יש בקשת קריאה על ממשק ה</w:t>
+      </w:r>
+      <w:r>
+        <w:t>wbm_read</w:t>
+      </w:r>
+      <w:r>
+        <w:rPr>
+          <w:rFonts w:hint="cs"/>
+          <w:rtl/>
+        </w:rPr>
+        <w:t xml:space="preserve"> </w:t>
+      </w:r>
+    </w:p>
+    <w:p>
+      <w:pPr>
+        <w:rPr>
+          <w:rtl/>
+        </w:rPr>
+      </w:pPr>
       <w:r>
         <w:t>Addr_calc</w:t>
       </w:r>
-      <w:proofErr w:type="spellEnd"/>
       <w:r>
         <w:rPr>
           <w:rFonts w:hint="cs"/>
@@ -236,11 +258,9 @@
         </w:rPr>
         <w:t>, מילה ב</w:t>
       </w:r>
-      <w:proofErr w:type="spellStart"/>
       <w:r>
         <w:t>sdram</w:t>
       </w:r>
-      <w:proofErr w:type="spellEnd"/>
       <w:r>
         <w:rPr>
           <w:rFonts w:hint="cs"/>
@@ -259,26 +279,14 @@
         <w:t xml:space="preserve"> לכן את הכתובת שה</w:t>
       </w:r>
       <w:r>
-        <w:t>ADDR_</w:t>
-      </w:r>
-      <w:proofErr w:type="gramStart"/>
-      <w:r>
-        <w:t xml:space="preserve">CALC </w:t>
-      </w:r>
-      <w:r>
-        <w:rPr>
-          <w:rFonts w:hint="cs"/>
-          <w:rtl/>
-        </w:rPr>
-        <w:t xml:space="preserve"> מספק</w:t>
-      </w:r>
-      <w:proofErr w:type="gramEnd"/>
-      <w:r>
-        <w:rPr>
-          <w:rFonts w:hint="cs"/>
-          <w:rtl/>
-        </w:rPr>
-        <w:t xml:space="preserve"> נחלק ב2.</w:t>
+        <w:t xml:space="preserve">ADDR_CALC </w:t>
+      </w:r>
+      <w:r>
+        <w:rPr>
+          <w:rFonts w:hint="cs"/>
+          <w:rtl/>
+        </w:rPr>
+        <w:t xml:space="preserve"> מספק נחלק ב2.</w:t>
       </w:r>
       <w:r>
         <w:rPr>
@@ -343,15 +351,15 @@
     <w:p>
       <w:pPr>
         <w:rPr>
-          <w:rFonts w:hint="cs"/>
-          <w:rtl/>
-        </w:rPr>
-      </w:pPr>
-      <w:r>
-        <w:rPr>
-          <w:rFonts w:hint="cs"/>
-          <w:rtl/>
-        </w:rPr>
+          <w:rtl/>
+        </w:rPr>
+      </w:pPr>
+      <w:r>
+        <w:rPr>
+          <w:rFonts w:hint="cs"/>
+          <w:rtl/>
+        </w:rPr>
+        <w:lastRenderedPageBreak/>
         <w:t>נוצרת בעיה: כיוון שהפיקסלים ב</w:t>
       </w:r>
       <w:r>
@@ -372,39 +380,7 @@
           <w:rFonts w:hint="cs"/>
           <w:rtl/>
         </w:rPr>
-        <w:t xml:space="preserve"> לא נוכל לקבל את שתי הפיקסלים הרצויים, לשם פשטות ניבחר את תמיד החלק השמאלי. ההנחה שהפגיעה תהיה מינימלית בגלל </w:t>
-      </w:r>
-      <w:proofErr w:type="spellStart"/>
-      <w:r>
-        <w:rPr>
-          <w:rFonts w:hint="cs"/>
-          <w:rtl/>
-        </w:rPr>
-        <w:t>האינטרםולציה</w:t>
-      </w:r>
-      <w:proofErr w:type="spellEnd"/>
-      <w:r>
-        <w:rPr>
-          <w:rFonts w:hint="cs"/>
-          <w:rtl/>
-        </w:rPr>
-        <w:t xml:space="preserve"> </w:t>
-      </w:r>
-      <w:proofErr w:type="spellStart"/>
-      <w:r>
-        <w:rPr>
-          <w:rFonts w:hint="cs"/>
-          <w:rtl/>
-        </w:rPr>
-        <w:t>הבילינארית</w:t>
-      </w:r>
-      <w:proofErr w:type="spellEnd"/>
-      <w:r>
-        <w:rPr>
-          <w:rFonts w:hint="cs"/>
-          <w:rtl/>
-        </w:rPr>
-        <w:t xml:space="preserve"> ועקרון השכנים הדומים שקיים בתמונה (למעט שפות)</w:t>
+        <w:t xml:space="preserve"> לא נוכל לקבל את שתי הפיקסלים הרצויים, לשם פשטות ניבחר את תמיד החלק השמאלי. ההנחה שהפגיעה תהיה מינימלית בגלל האינטרםולציה הבילינארית ועקרון השכנים הדומים שקיים בתמונה (למעט שפות)</w:t>
       </w:r>
     </w:p>
     <w:tbl>
@@ -428,7 +404,6 @@
           <w:p>
             <w:pPr>
               <w:rPr>
-                <w:rFonts w:hint="cs"/>
                 <w:rtl/>
               </w:rPr>
             </w:pPr>
@@ -441,7 +416,6 @@
           <w:p>
             <w:pPr>
               <w:rPr>
-                <w:rFonts w:hint="cs"/>
                 <w:rtl/>
               </w:rPr>
             </w:pPr>
@@ -454,7 +428,6 @@
           <w:p>
             <w:pPr>
               <w:rPr>
-                <w:rFonts w:hint="cs"/>
                 <w:rtl/>
               </w:rPr>
             </w:pPr>
@@ -470,7 +443,6 @@
           <w:p>
             <w:pPr>
               <w:rPr>
-                <w:rFonts w:hint="cs"/>
                 <w:rtl/>
               </w:rPr>
             </w:pPr>
@@ -488,7 +460,6 @@
           <w:p>
             <w:pPr>
               <w:rPr>
-                <w:rFonts w:hint="cs"/>
                 <w:rtl/>
               </w:rPr>
             </w:pPr>
@@ -508,7 +479,6 @@
           <w:p>
             <w:pPr>
               <w:rPr>
-                <w:rFonts w:hint="cs"/>
                 <w:rtl/>
               </w:rPr>
             </w:pPr>
@@ -528,7 +498,6 @@
           <w:p>
             <w:pPr>
               <w:rPr>
-                <w:rFonts w:hint="cs"/>
                 <w:rtl/>
               </w:rPr>
             </w:pPr>
@@ -548,7 +517,6 @@
           <w:p>
             <w:pPr>
               <w:rPr>
-                <w:rFonts w:hint="cs"/>
                 <w:rtl/>
               </w:rPr>
             </w:pPr>
@@ -570,7 +538,6 @@
           <w:p>
             <w:pPr>
               <w:rPr>
-                <w:rFonts w:hint="cs"/>
                 <w:rtl/>
               </w:rPr>
             </w:pPr>
@@ -590,7 +557,6 @@
           <w:p>
             <w:pPr>
               <w:rPr>
-                <w:rFonts w:hint="cs"/>
                 <w:rtl/>
               </w:rPr>
             </w:pPr>
@@ -610,7 +576,6 @@
           <w:p>
             <w:pPr>
               <w:rPr>
-                <w:rFonts w:hint="cs"/>
                 <w:rtl/>
               </w:rPr>
             </w:pPr>
@@ -630,7 +595,6 @@
           <w:p>
             <w:pPr>
               <w:rPr>
-                <w:rFonts w:hint="cs"/>
                 <w:rtl/>
               </w:rPr>
             </w:pPr>
@@ -648,7 +612,6 @@
     <w:p>
       <w:pPr>
         <w:rPr>
-          <w:rFonts w:hint="cs"/>
           <w:rtl/>
         </w:rPr>
       </w:pPr>
@@ -656,16 +619,14 @@
     <w:p>
       <w:pPr>
         <w:rPr>
-          <w:rFonts w:hint="cs"/>
-          <w:rtl/>
-        </w:rPr>
-      </w:pPr>
-      <w:r>
-        <w:rPr>
-          <w:rFonts w:hint="cs"/>
-          <w:rtl/>
-        </w:rPr>
-        <w:lastRenderedPageBreak/>
+          <w:rtl/>
+        </w:rPr>
+      </w:pPr>
+      <w:r>
+        <w:rPr>
+          <w:rFonts w:hint="cs"/>
+          <w:rtl/>
+        </w:rPr>
         <w:t>בשיפור עתידי ניתן:</w:t>
       </w:r>
     </w:p>
@@ -676,32 +637,13 @@
           <w:ilvl w:val="0"/>
           <w:numId w:val="4"/>
         </w:numPr>
-        <w:rPr>
-          <w:rFonts w:hint="cs"/>
-        </w:rPr>
-      </w:pPr>
-      <w:r>
-        <w:rPr>
-          <w:rFonts w:hint="cs"/>
-          <w:rtl/>
-        </w:rPr>
-        <w:t xml:space="preserve">לבצע עוד </w:t>
-      </w:r>
-      <w:proofErr w:type="spellStart"/>
-      <w:r>
-        <w:rPr>
-          <w:rFonts w:hint="cs"/>
-          <w:rtl/>
-        </w:rPr>
-        <w:t>טרנזאקציה</w:t>
-      </w:r>
-      <w:proofErr w:type="spellEnd"/>
-      <w:r>
-        <w:rPr>
-          <w:rFonts w:hint="cs"/>
-          <w:rtl/>
-        </w:rPr>
-        <w:t xml:space="preserve"> על מנת לקרוא שני פיקסלים נוספים ומתוכם (מתוך כל הארבע) לדגום את הזוג האמצעי</w:t>
+      </w:pPr>
+      <w:r>
+        <w:rPr>
+          <w:rFonts w:hint="cs"/>
+          <w:rtl/>
+        </w:rPr>
+        <w:t>לבצע עוד טרנזאקציה על מנת לקרוא שני פיקסלים נוספים ומתוכם (מתוך כל הארבע) לדגום את הזוג האמצעי</w:t>
       </w:r>
       <w:r>
         <w:rPr>
@@ -724,26 +666,13 @@
           <w:ilvl w:val="0"/>
           <w:numId w:val="4"/>
         </w:numPr>
-        <w:rPr>
-          <w:rFonts w:hint="cs"/>
-          <w:rtl/>
-        </w:rPr>
-      </w:pPr>
-      <w:proofErr w:type="spellStart"/>
-      <w:r>
-        <w:rPr>
-          <w:rFonts w:hint="cs"/>
-          <w:rtl/>
-        </w:rPr>
-        <w:t>בטרנזאקציה</w:t>
-      </w:r>
-      <w:proofErr w:type="spellEnd"/>
-      <w:r>
-        <w:rPr>
-          <w:rFonts w:hint="cs"/>
-          <w:rtl/>
-        </w:rPr>
-        <w:t xml:space="preserve"> הראשונה</w:t>
+      </w:pPr>
+      <w:r>
+        <w:rPr>
+          <w:rFonts w:hint="cs"/>
+          <w:rtl/>
+        </w:rPr>
+        <w:t>בטרנזאקציה הראשונה</w:t>
       </w:r>
       <w:r>
         <w:rPr>
@@ -757,26 +686,756 @@
           <w:rFonts w:hint="cs"/>
           <w:rtl/>
         </w:rPr>
-        <w:t xml:space="preserve">ה) ומתוכם לגזור את השניים הנדרשים. לא בחרנו בפתרון זה כי </w:t>
-      </w:r>
-      <w:proofErr w:type="spellStart"/>
-      <w:r>
-        <w:rPr>
-          <w:rFonts w:hint="cs"/>
-          <w:rtl/>
-        </w:rPr>
-        <w:t>הדיבאג</w:t>
-      </w:r>
-      <w:proofErr w:type="spellEnd"/>
-      <w:r>
-        <w:rPr>
-          <w:rFonts w:hint="cs"/>
-          <w:rtl/>
-        </w:rPr>
-        <w:t xml:space="preserve"> מוד עבד בצורה תקינה רק עבור אורך 2.</w:t>
-      </w:r>
-      <w:bookmarkStart w:id="0" w:name="_GoBack"/>
-      <w:bookmarkEnd w:id="0"/>
+        <w:t>ה) ומתוכם לגזור את השניים הנדרשים. לא בחרנו בפתרון זה כי הדיבאג מוד עבד בצורה תקינה רק עבור אורך 2.</w:t>
+      </w:r>
+    </w:p>
+    <w:p>
+      <w:pPr>
+        <w:pStyle w:val="Heading1"/>
+      </w:pPr>
+      <w:r>
+        <w:rPr>
+          <w:rFonts w:hint="cs"/>
+          <w:rtl/>
+        </w:rPr>
+        <w:t>בעי</w:t>
+      </w:r>
+      <w:r>
+        <w:rPr>
+          <w:rFonts w:hint="cs"/>
+          <w:rtl/>
+        </w:rPr>
+        <w:t>י</w:t>
+      </w:r>
+      <w:r>
+        <w:rPr>
+          <w:rFonts w:hint="cs"/>
+          <w:rtl/>
+        </w:rPr>
+        <w:t xml:space="preserve">ת קריאה מכתובת </w:t>
+      </w:r>
+      <w:r>
+        <w:t>0xFF</w:t>
+      </w:r>
+    </w:p>
+    <w:p>
+      <w:pPr>
+        <w:rPr>
+          <w:rtl/>
+        </w:rPr>
+      </w:pPr>
+      <w:r>
+        <w:rPr>
+          <w:rFonts w:hint="cs"/>
+          <w:rtl/>
+        </w:rPr>
+        <w:t>תקלה שטופלה- בעי</w:t>
+      </w:r>
+      <w:r>
+        <w:rPr>
+          <w:rFonts w:hint="cs"/>
+          <w:rtl/>
+        </w:rPr>
+        <w:t xml:space="preserve">ה בקריאה מכתובת </w:t>
+      </w:r>
+      <w:r>
+        <w:t>0xFF</w:t>
+      </w:r>
+      <w:r>
+        <w:rPr>
+          <w:rFonts w:hint="cs"/>
+          <w:rtl/>
+        </w:rPr>
+        <w:t>- בקשות קריאה שמסתיימות בכתובת הנ"ל נתקעו ולכן בכל מצב שנדרשנו לקרוא מהכתובת הנ"ל הכותבת הועברה ל</w:t>
+      </w:r>
+      <w:r>
+        <w:t>0xFE</w:t>
+      </w:r>
+      <w:r>
+        <w:rPr>
+          <w:rFonts w:hint="cs"/>
+          <w:rtl/>
+        </w:rPr>
+        <w:t>.</w:t>
+      </w:r>
+    </w:p>
+    <w:p>
+      <w:pPr>
+        <w:pStyle w:val="Heading1"/>
+      </w:pPr>
+      <w:r>
+        <w:rPr>
+          <w:rFonts w:hint="cs"/>
+          <w:rtl/>
+        </w:rPr>
+        <w:t>בעיית ה</w:t>
+      </w:r>
+      <w:r>
+        <w:t>Undefined</w:t>
+      </w:r>
+      <w:r>
+        <w:rPr>
+          <w:rFonts w:hint="cs"/>
+          <w:rtl/>
+        </w:rPr>
+        <w:t xml:space="preserve"> של </w:t>
+      </w:r>
+      <w:r>
+        <w:t>DC-FIFO</w:t>
+      </w:r>
+    </w:p>
+    <w:p>
+      <w:pPr>
+        <w:rPr>
+          <w:rtl/>
+        </w:rPr>
+      </w:pPr>
+      <w:r>
+        <w:rPr>
+          <w:rFonts w:hint="cs"/>
+          <w:rtl/>
+        </w:rPr>
+        <w:t>הייתה בעיה בחלק מבקשות הקריאה מה</w:t>
+      </w:r>
+      <w:r>
+        <w:t>SDRAM</w:t>
+      </w:r>
+      <w:r>
+        <w:rPr>
+          <w:rFonts w:hint="cs"/>
+          <w:rtl/>
+        </w:rPr>
+        <w:t>, הבעיה חלה ביציאה מה</w:t>
+      </w:r>
+      <w:r>
+        <w:t xml:space="preserve">DCFIFO- </w:t>
+      </w:r>
+      <w:r>
+        <w:rPr>
+          <w:rFonts w:hint="cs"/>
+          <w:rtl/>
+        </w:rPr>
+        <w:t xml:space="preserve"> (</w:t>
+      </w:r>
+      <w:r>
+        <w:t>RAM</w:t>
+      </w:r>
+      <w:r>
+        <w:rPr>
+          <w:rFonts w:hint="cs"/>
+          <w:rtl/>
+        </w:rPr>
+        <w:t xml:space="preserve">), עד לנקודה זאת כל הסיגנלים תקינים. ביציאה מתקבל לפרקים </w:t>
+      </w:r>
+      <w:r>
+        <w:t>undefined</w:t>
+      </w:r>
+      <w:r>
+        <w:rPr>
+          <w:rFonts w:hint="cs"/>
+          <w:rtl/>
+        </w:rPr>
+        <w:t>.</w:t>
+      </w:r>
+    </w:p>
+    <w:p>
+      <w:pPr>
+        <w:rPr>
+          <w:rtl/>
+        </w:rPr>
+      </w:pPr>
+      <w:r>
+        <w:rPr>
+          <w:rFonts w:hint="cs"/>
+          <w:rtl/>
+        </w:rPr>
+        <w:t>בכניסה ל</w:t>
+      </w:r>
+      <w:r>
+        <w:t>DCFIFO</w:t>
+      </w:r>
+      <w:r>
+        <w:rPr>
+          <w:rFonts w:hint="cs"/>
+          <w:rtl/>
+        </w:rPr>
+        <w:t xml:space="preserve"> היה צמד של זוג פיקסלים, כלומר שתי כניסות, כל אחת בת 16 ביט, הצמד "הרצוי" היה הצמד השני.</w:t>
+      </w:r>
+    </w:p>
+    <w:p>
+      <w:pPr>
+        <w:rPr>
+          <w:rtl/>
+        </w:rPr>
+      </w:pPr>
+      <w:r>
+        <w:rPr>
+          <w:rFonts w:hint="cs"/>
+          <w:noProof/>
+          <w:rtl/>
+        </w:rPr>
+        <mc:AlternateContent>
+          <mc:Choice Requires="wps">
+            <w:drawing>
+              <wp:anchor distT="0" distB="0" distL="114300" distR="114300" simplePos="0" relativeHeight="251661312" behindDoc="0" locked="0" layoutInCell="1" allowOverlap="1" wp14:anchorId="5710FC68" wp14:editId="41B01013">
+                <wp:simplePos x="0" y="0"/>
+                <wp:positionH relativeFrom="column">
+                  <wp:posOffset>2917825</wp:posOffset>
+                </wp:positionH>
+                <wp:positionV relativeFrom="paragraph">
+                  <wp:posOffset>2937400</wp:posOffset>
+                </wp:positionV>
+                <wp:extent cx="914400" cy="119270"/>
+                <wp:effectExtent l="0" t="0" r="19050" b="14605"/>
+                <wp:wrapNone/>
+                <wp:docPr id="4" name="Rectangle 4"/>
+                <wp:cNvGraphicFramePr/>
+                <a:graphic xmlns:a="http://schemas.openxmlformats.org/drawingml/2006/main">
+                  <a:graphicData uri="http://schemas.microsoft.com/office/word/2010/wordprocessingShape">
+                    <wps:wsp>
+                      <wps:cNvSpPr/>
+                      <wps:spPr>
+                        <a:xfrm>
+                          <a:off x="0" y="0"/>
+                          <a:ext cx="914400" cy="119270"/>
+                        </a:xfrm>
+                        <a:prstGeom prst="rect">
+                          <a:avLst/>
+                        </a:prstGeom>
+                        <a:noFill/>
+                        <a:ln>
+                          <a:solidFill>
+                            <a:srgbClr val="FFFF00"/>
+                          </a:solidFill>
+                        </a:ln>
+                      </wps:spPr>
+                      <wps:style>
+                        <a:lnRef idx="2">
+                          <a:schemeClr val="accent1">
+                            <a:shade val="50000"/>
+                          </a:schemeClr>
+                        </a:lnRef>
+                        <a:fillRef idx="1">
+                          <a:schemeClr val="accent1"/>
+                        </a:fillRef>
+                        <a:effectRef idx="0">
+                          <a:schemeClr val="accent1"/>
+                        </a:effectRef>
+                        <a:fontRef idx="minor">
+                          <a:schemeClr val="lt1"/>
+                        </a:fontRef>
+                      </wps:style>
+                      <wps:bodyPr rot="0" spcFirstLastPara="0" vertOverflow="overflow" horzOverflow="overflow" vert="horz" wrap="square" lIns="91440" tIns="45720" rIns="91440" bIns="45720" numCol="1" spcCol="0" rtlCol="1" fromWordArt="0" anchor="ctr" anchorCtr="0" forceAA="0" compatLnSpc="1">
+                        <a:prstTxWarp prst="textNoShape">
+                          <a:avLst/>
+                        </a:prstTxWarp>
+                        <a:noAutofit/>
+                      </wps:bodyPr>
+                    </wps:wsp>
+                  </a:graphicData>
+                </a:graphic>
+                <wp14:sizeRelH relativeFrom="margin">
+                  <wp14:pctWidth>0</wp14:pctWidth>
+                </wp14:sizeRelH>
+              </wp:anchor>
+            </w:drawing>
+          </mc:Choice>
+          <mc:Fallback>
+            <w:pict>
+              <v:rect id="Rectangle 4" o:spid="_x0000_s1026" style="position:absolute;left:0;text-align:left;margin-left:229.75pt;margin-top:231.3pt;width:1in;height:9.4pt;z-index:251661312;visibility:visible;mso-wrap-style:square;mso-width-percent:0;mso-wrap-distance-left:9pt;mso-wrap-distance-top:0;mso-wrap-distance-right:9pt;mso-wrap-distance-bottom:0;mso-position-horizontal:absolute;mso-position-horizontal-relative:text;mso-position-vertical:absolute;mso-position-vertical-relative:text;mso-width-percent:0;mso-width-relative:margin;v-text-anchor:middle" o:gfxdata="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" filled="f" strokecolor="yellow" strokeweight="2pt"/>
+            </w:pict>
+          </mc:Fallback>
+        </mc:AlternateContent>
+      </w:r>
+      <w:r>
+        <w:rPr>
+          <w:rFonts w:hint="cs"/>
+          <w:noProof/>
+          <w:rtl/>
+        </w:rPr>
+        <mc:AlternateContent>
+          <mc:Choice Requires="wps">
+            <w:drawing>
+              <wp:anchor distT="0" distB="0" distL="114300" distR="114300" simplePos="0" relativeHeight="251659264" behindDoc="0" locked="0" layoutInCell="1" allowOverlap="1" wp14:anchorId="1A659121" wp14:editId="457D6BDD">
+                <wp:simplePos x="0" y="0"/>
+                <wp:positionH relativeFrom="column">
+                  <wp:posOffset>3104984</wp:posOffset>
+                </wp:positionH>
+                <wp:positionV relativeFrom="paragraph">
+                  <wp:posOffset>1677145</wp:posOffset>
+                </wp:positionV>
+                <wp:extent cx="679837" cy="119270"/>
+                <wp:effectExtent l="0" t="0" r="25400" b="14605"/>
+                <wp:wrapNone/>
+                <wp:docPr id="3" name="Rectangle 3"/>
+                <wp:cNvGraphicFramePr/>
+                <a:graphic xmlns:a="http://schemas.openxmlformats.org/drawingml/2006/main">
+                  <a:graphicData uri="http://schemas.microsoft.com/office/word/2010/wordprocessingShape">
+                    <wps:wsp>
+                      <wps:cNvSpPr/>
+                      <wps:spPr>
+                        <a:xfrm>
+                          <a:off x="0" y="0"/>
+                          <a:ext cx="679837" cy="119270"/>
+                        </a:xfrm>
+                        <a:prstGeom prst="rect">
+                          <a:avLst/>
+                        </a:prstGeom>
+                        <a:noFill/>
+                        <a:ln>
+                          <a:solidFill>
+                            <a:srgbClr val="FFFF00"/>
+                          </a:solidFill>
+                        </a:ln>
+                      </wps:spPr>
+                      <wps:style>
+                        <a:lnRef idx="2">
+                          <a:schemeClr val="accent1">
+                            <a:shade val="50000"/>
+                          </a:schemeClr>
+                        </a:lnRef>
+                        <a:fillRef idx="1">
+                          <a:schemeClr val="accent1"/>
+                        </a:fillRef>
+                        <a:effectRef idx="0">
+                          <a:schemeClr val="accent1"/>
+                        </a:effectRef>
+                        <a:fontRef idx="minor">
+                          <a:schemeClr val="lt1"/>
+                        </a:fontRef>
+                      </wps:style>
+                      <wps:bodyPr rot="0" spcFirstLastPara="0" vertOverflow="overflow" horzOverflow="overflow" vert="horz" wrap="square" lIns="91440" tIns="45720" rIns="91440" bIns="45720" numCol="1" spcCol="0" rtlCol="1" fromWordArt="0" anchor="ctr" anchorCtr="0" forceAA="0" compatLnSpc="1">
+                        <a:prstTxWarp prst="textNoShape">
+                          <a:avLst/>
+                        </a:prstTxWarp>
+                        <a:noAutofit/>
+                      </wps:bodyPr>
+                    </wps:wsp>
+                  </a:graphicData>
+                </a:graphic>
+              </wp:anchor>
+            </w:drawing>
+          </mc:Choice>
+          <mc:Fallback>
+            <w:pict>
+              <v:rect id="Rectangle 3" o:spid="_x0000_s1026" style="position:absolute;left:0;text-align:left;margin-left:244.5pt;margin-top:132.05pt;width:53.55pt;height:9.4pt;z-index:251659264;visibility:visible;mso-wrap-style:square;mso-wrap-distance-left:9pt;mso-wrap-distance-top:0;mso-wrap-distance-right:9pt;mso-wrap-distance-bottom:0;mso-position-horizontal:absolute;mso-position-horizontal-relative:text;mso-position-vertical:absolute;mso-position-vertical-relative:text;v-text-anchor:middle" o:gfxdata="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" filled="f" strokecolor="yellow" strokeweight="2pt"/>
+            </w:pict>
+          </mc:Fallback>
+        </mc:AlternateContent>
+      </w:r>
+      <w:r>
+        <w:rPr>
+          <w:rFonts w:hint="cs"/>
+          <w:rtl/>
+        </w:rPr>
+        <w:t>במצב תקין ניתן לראות</w:t>
+      </w:r>
+      <w:r>
+        <w:t>:</w:t>
+      </w:r>
+      <w:r>
+        <w:rPr>
+          <w:rFonts w:hint="cs"/>
+          <w:noProof/>
+        </w:rPr>
+        <w:drawing>
+          <wp:inline distT="0" distB="0" distL="0" distR="0" wp14:anchorId="779FE50F" wp14:editId="4C23603E">
+            <wp:extent cx="6639560" cy="4134485"/>
+            <wp:effectExtent l="0" t="0" r="8890" b="0"/>
+            <wp:docPr id="1" name="Picture 1" descr="\\home-ef.efit.technion.ac.il\s03933557\Profile\Deskop\pix\for mail\good.PNG"/>
+            <wp:cNvGraphicFramePr>
+              <a:graphicFrameLocks xmlns:a="http://schemas.openxmlformats.org/drawingml/2006/main" noChangeAspect="1"/>
+            </wp:cNvGraphicFramePr>
+            <a:graphic xmlns:a="http://schemas.openxmlformats.org/drawingml/2006/main">
+              <a:graphicData uri="http://schemas.openxmlformats.org/drawingml/2006/picture">
+                <pic:pic xmlns:pic="http://schemas.openxmlformats.org/drawingml/2006/picture">
+                  <pic:nvPicPr>
+                    <pic:cNvPr id="0" name="Picture 1" descr="\\home-ef.efit.technion.ac.il\s03933557\Profile\Deskop\pix\for mail\good.PNG"/>
+                    <pic:cNvPicPr>
+                      <a:picLocks noChangeAspect="1" noChangeArrowheads="1"/>
+                    </pic:cNvPicPr>
+                  </pic:nvPicPr>
+                  <pic:blipFill>
+                    <a:blip r:embed="rId7" cstate="print">
+                      <a:extLst>
+                        <a:ext uri="{28A0092B-C50C-407E-A947-70E740481C1C}">
+                          <a14:useLocalDpi xmlns:a14="http://schemas.microsoft.com/office/drawing/2010/main" val="0"/>
+                        </a:ext>
+                      </a:extLst>
+                    </a:blip>
+                    <a:srcRect/>
+                    <a:stretch>
+                      <a:fillRect/>
+                    </a:stretch>
+                  </pic:blipFill>
+                  <pic:spPr bwMode="auto">
+                    <a:xfrm>
+                      <a:off x="0" y="0"/>
+                      <a:ext cx="6639560" cy="4134485"/>
+                    </a:xfrm>
+                    <a:prstGeom prst="rect">
+                      <a:avLst/>
+                    </a:prstGeom>
+                    <a:noFill/>
+                    <a:ln>
+                      <a:noFill/>
+                    </a:ln>
+                  </pic:spPr>
+                </pic:pic>
+              </a:graphicData>
+            </a:graphic>
+          </wp:inline>
+        </w:drawing>
+      </w:r>
+    </w:p>
+    <w:p>
+      <w:pPr>
+        <w:rPr>
+          <w:rtl/>
+        </w:rPr>
+      </w:pPr>
+      <w:r>
+        <w:rPr>
+          <w:rFonts w:hint="cs"/>
+          <w:rtl/>
+        </w:rPr>
+        <w:t xml:space="preserve">הסיגנל </w:t>
+      </w:r>
+      <w:r>
+        <w:t>ram_din_valid</w:t>
+      </w:r>
+      <w:r>
+        <w:rPr>
+          <w:rFonts w:hint="cs"/>
+          <w:rtl/>
+        </w:rPr>
+        <w:t xml:space="preserve"> והסיגנל </w:t>
+      </w:r>
+      <w:r>
+        <w:t>ram_ready</w:t>
+      </w:r>
+      <w:r>
+        <w:rPr>
+          <w:rFonts w:hint="cs"/>
+          <w:rtl/>
+        </w:rPr>
+        <w:t xml:space="preserve"> מסונכרנים (מסומן בצהוב).</w:t>
+      </w:r>
+    </w:p>
+    <w:p>
+      <w:pPr>
+        <w:rPr>
+          <w:rtl/>
+        </w:rPr>
+      </w:pPr>
+      <w:r>
+        <w:rPr>
+          <w:rFonts w:hint="cs"/>
+          <w:rtl/>
+        </w:rPr>
+        <w:lastRenderedPageBreak/>
+        <w:t>במצב הלא תקין אין סינכרון.</w:t>
+      </w:r>
+    </w:p>
+    <w:p>
+      <w:pPr>
+        <w:rPr>
+          <w:noProof/>
+          <w:rtl/>
+        </w:rPr>
+      </w:pPr>
+      <w:r>
+        <w:rPr>
+          <w:rFonts w:hint="cs"/>
+          <w:noProof/>
+          <w:rtl/>
+        </w:rPr>
+        <mc:AlternateContent>
+          <mc:Choice Requires="wps">
+            <w:drawing>
+              <wp:anchor distT="0" distB="0" distL="114300" distR="114300" simplePos="0" relativeHeight="251665408" behindDoc="0" locked="0" layoutInCell="1" allowOverlap="1" wp14:anchorId="51D52424" wp14:editId="78D8572F">
+                <wp:simplePos x="0" y="0"/>
+                <wp:positionH relativeFrom="column">
+                  <wp:posOffset>3778885</wp:posOffset>
+                </wp:positionH>
+                <wp:positionV relativeFrom="paragraph">
+                  <wp:posOffset>1480820</wp:posOffset>
+                </wp:positionV>
+                <wp:extent cx="682625" cy="118745"/>
+                <wp:effectExtent l="0" t="0" r="22225" b="14605"/>
+                <wp:wrapNone/>
+                <wp:docPr id="8" name="Rectangle 8"/>
+                <wp:cNvGraphicFramePr/>
+                <a:graphic xmlns:a="http://schemas.openxmlformats.org/drawingml/2006/main">
+                  <a:graphicData uri="http://schemas.microsoft.com/office/word/2010/wordprocessingShape">
+                    <wps:wsp>
+                      <wps:cNvSpPr/>
+                      <wps:spPr>
+                        <a:xfrm>
+                          <a:off x="0" y="0"/>
+                          <a:ext cx="682625" cy="118745"/>
+                        </a:xfrm>
+                        <a:prstGeom prst="rect">
+                          <a:avLst/>
+                        </a:prstGeom>
+                        <a:noFill/>
+                        <a:ln>
+                          <a:solidFill>
+                            <a:srgbClr val="FFFF00"/>
+                          </a:solidFill>
+                        </a:ln>
+                      </wps:spPr>
+                      <wps:style>
+                        <a:lnRef idx="2">
+                          <a:schemeClr val="accent1">
+                            <a:shade val="50000"/>
+                          </a:schemeClr>
+                        </a:lnRef>
+                        <a:fillRef idx="1">
+                          <a:schemeClr val="accent1"/>
+                        </a:fillRef>
+                        <a:effectRef idx="0">
+                          <a:schemeClr val="accent1"/>
+                        </a:effectRef>
+                        <a:fontRef idx="minor">
+                          <a:schemeClr val="lt1"/>
+                        </a:fontRef>
+                      </wps:style>
+                      <wps:bodyPr rot="0" spcFirstLastPara="0" vertOverflow="overflow" horzOverflow="overflow" vert="horz" wrap="square" lIns="91440" tIns="45720" rIns="91440" bIns="45720" numCol="1" spcCol="0" rtlCol="1" fromWordArt="0" anchor="ctr" anchorCtr="0" forceAA="0" compatLnSpc="1">
+                        <a:prstTxWarp prst="textNoShape">
+                          <a:avLst/>
+                        </a:prstTxWarp>
+                        <a:noAutofit/>
+                      </wps:bodyPr>
+                    </wps:wsp>
+                  </a:graphicData>
+                </a:graphic>
+                <wp14:sizeRelH relativeFrom="margin">
+                  <wp14:pctWidth>0</wp14:pctWidth>
+                </wp14:sizeRelH>
+              </wp:anchor>
+            </w:drawing>
+          </mc:Choice>
+          <mc:Fallback>
+            <w:pict>
+              <v:rect id="Rectangle 8" o:spid="_x0000_s1026" style="position:absolute;left:0;text-align:left;margin-left:297.55pt;margin-top:116.6pt;width:53.75pt;height:9.35pt;z-index:251665408;visibility:visible;mso-wrap-style:square;mso-width-percent:0;mso-wrap-distance-left:9pt;mso-wrap-distance-top:0;mso-wrap-distance-right:9pt;mso-wrap-distance-bottom:0;mso-position-horizontal:absolute;mso-position-horizontal-relative:text;mso-position-vertical:absolute;mso-position-vertical-relative:text;mso-width-percent:0;mso-width-relative:margin;v-text-anchor:middle" o:gfxdata="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" filled="f" strokecolor="yellow" strokeweight="2pt"/>
+            </w:pict>
+          </mc:Fallback>
+        </mc:AlternateContent>
+      </w:r>
+      <w:r>
+        <w:rPr>
+          <w:rFonts w:hint="cs"/>
+          <w:noProof/>
+          <w:rtl/>
+        </w:rPr>
+        <mc:AlternateContent>
+          <mc:Choice Requires="wps">
+            <w:drawing>
+              <wp:anchor distT="0" distB="0" distL="114300" distR="114300" simplePos="0" relativeHeight="251663360" behindDoc="0" locked="0" layoutInCell="1" allowOverlap="1" wp14:anchorId="1313550F" wp14:editId="67B2CFA7">
+                <wp:simplePos x="0" y="0"/>
+                <wp:positionH relativeFrom="column">
+                  <wp:posOffset>3344545</wp:posOffset>
+                </wp:positionH>
+                <wp:positionV relativeFrom="paragraph">
+                  <wp:posOffset>2744419</wp:posOffset>
+                </wp:positionV>
+                <wp:extent cx="889635" cy="118745"/>
+                <wp:effectExtent l="0" t="0" r="24765" b="14605"/>
+                <wp:wrapNone/>
+                <wp:docPr id="6" name="Rectangle 6"/>
+                <wp:cNvGraphicFramePr/>
+                <a:graphic xmlns:a="http://schemas.openxmlformats.org/drawingml/2006/main">
+                  <a:graphicData uri="http://schemas.microsoft.com/office/word/2010/wordprocessingShape">
+                    <wps:wsp>
+                      <wps:cNvSpPr/>
+                      <wps:spPr>
+                        <a:xfrm>
+                          <a:off x="0" y="0"/>
+                          <a:ext cx="889635" cy="118745"/>
+                        </a:xfrm>
+                        <a:prstGeom prst="rect">
+                          <a:avLst/>
+                        </a:prstGeom>
+                        <a:noFill/>
+                        <a:ln>
+                          <a:solidFill>
+                            <a:srgbClr val="FFFF00"/>
+                          </a:solidFill>
+                        </a:ln>
+                      </wps:spPr>
+                      <wps:style>
+                        <a:lnRef idx="2">
+                          <a:schemeClr val="accent1">
+                            <a:shade val="50000"/>
+                          </a:schemeClr>
+                        </a:lnRef>
+                        <a:fillRef idx="1">
+                          <a:schemeClr val="accent1"/>
+                        </a:fillRef>
+                        <a:effectRef idx="0">
+                          <a:schemeClr val="accent1"/>
+                        </a:effectRef>
+                        <a:fontRef idx="minor">
+                          <a:schemeClr val="lt1"/>
+                        </a:fontRef>
+                      </wps:style>
+                      <wps:bodyPr rot="0" spcFirstLastPara="0" vertOverflow="overflow" horzOverflow="overflow" vert="horz" wrap="square" lIns="91440" tIns="45720" rIns="91440" bIns="45720" numCol="1" spcCol="0" rtlCol="1" fromWordArt="0" anchor="ctr" anchorCtr="0" forceAA="0" compatLnSpc="1">
+                        <a:prstTxWarp prst="textNoShape">
+                          <a:avLst/>
+                        </a:prstTxWarp>
+                        <a:noAutofit/>
+                      </wps:bodyPr>
+                    </wps:wsp>
+                  </a:graphicData>
+                </a:graphic>
+                <wp14:sizeRelH relativeFrom="margin">
+                  <wp14:pctWidth>0</wp14:pctWidth>
+                </wp14:sizeRelH>
+              </wp:anchor>
+            </w:drawing>
+          </mc:Choice>
+          <mc:Fallback>
+            <w:pict>
+              <v:rect id="Rectangle 6" o:spid="_x0000_s1026" style="position:absolute;left:0;text-align:left;margin-left:263.35pt;margin-top:216.1pt;width:70.05pt;height:9.35pt;z-index:251663360;visibility:visible;mso-wrap-style:square;mso-width-percent:0;mso-wrap-distance-left:9pt;mso-wrap-distance-top:0;mso-wrap-distance-right:9pt;mso-wrap-distance-bottom:0;mso-position-horizontal:absolute;mso-position-horizontal-relative:text;mso-position-vertical:absolute;mso-position-vertical-relative:text;mso-width-percent:0;mso-width-relative:margin;v-text-anchor:middle" o:gfxdata="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" filled="f" strokecolor="yellow" strokeweight="2pt"/>
+            </w:pict>
+          </mc:Fallback>
+        </mc:AlternateContent>
+      </w:r>
+    </w:p>
+    <w:p>
+      <w:pPr>
+        <w:rPr>
+          <w:rtl/>
+        </w:rPr>
+      </w:pPr>
+      <w:r>
+        <w:rPr>
+          <w:rFonts w:hint="cs"/>
+          <w:noProof/>
+        </w:rPr>
+        <w:drawing>
+          <wp:inline distT="0" distB="0" distL="0" distR="0" wp14:anchorId="0EB076EC" wp14:editId="22CEFA3A">
+            <wp:extent cx="6643370" cy="4130675"/>
+            <wp:effectExtent l="0" t="0" r="5080" b="3175"/>
+            <wp:docPr id="5" name="Picture 5" descr="\\home-ef.efit.technion.ac.il\s03933557\Profile\Deskop\pix\for mail\bad.PNG"/>
+            <wp:cNvGraphicFramePr>
+              <a:graphicFrameLocks xmlns:a="http://schemas.openxmlformats.org/drawingml/2006/main" noChangeAspect="1"/>
+            </wp:cNvGraphicFramePr>
+            <a:graphic xmlns:a="http://schemas.openxmlformats.org/drawingml/2006/main">
+              <a:graphicData uri="http://schemas.openxmlformats.org/drawingml/2006/picture">
+                <pic:pic xmlns:pic="http://schemas.openxmlformats.org/drawingml/2006/picture">
+                  <pic:nvPicPr>
+                    <pic:cNvPr id="0" name="Picture 2" descr="\\home-ef.efit.technion.ac.il\s03933557\Profile\Deskop\pix\for mail\bad.PNG"/>
+                    <pic:cNvPicPr>
+                      <a:picLocks noChangeAspect="1" noChangeArrowheads="1"/>
+                    </pic:cNvPicPr>
+                  </pic:nvPicPr>
+                  <pic:blipFill>
+                    <a:blip r:embed="rId8" cstate="print">
+                      <a:extLst>
+                        <a:ext uri="{28A0092B-C50C-407E-A947-70E740481C1C}">
+                          <a14:useLocalDpi xmlns:a14="http://schemas.microsoft.com/office/drawing/2010/main" val="0"/>
+                        </a:ext>
+                      </a:extLst>
+                    </a:blip>
+                    <a:srcRect/>
+                    <a:stretch>
+                      <a:fillRect/>
+                    </a:stretch>
+                  </pic:blipFill>
+                  <pic:spPr bwMode="auto">
+                    <a:xfrm>
+                      <a:off x="0" y="0"/>
+                      <a:ext cx="6643370" cy="4130675"/>
+                    </a:xfrm>
+                    <a:prstGeom prst="rect">
+                      <a:avLst/>
+                    </a:prstGeom>
+                    <a:noFill/>
+                    <a:ln>
+                      <a:noFill/>
+                    </a:ln>
+                  </pic:spPr>
+                </pic:pic>
+              </a:graphicData>
+            </a:graphic>
+          </wp:inline>
+        </w:drawing>
+      </w:r>
+    </w:p>
+    <w:p>
+      <w:r>
+        <w:rPr>
+          <w:rFonts w:hint="cs"/>
+          <w:rtl/>
+        </w:rPr>
+        <w:t xml:space="preserve">הבעיה טופלה על בקובץ </w:t>
+      </w:r>
+      <w:r>
+        <w:t>mem_ctrl_rd_wbm.vhd</w:t>
+      </w:r>
+      <w:r>
+        <w:rPr>
+          <w:rFonts w:hint="cs"/>
+          <w:rtl/>
+        </w:rPr>
+        <w:t xml:space="preserve"> בתהליך </w:t>
+      </w:r>
+      <w:r>
+        <w:t>ram_ready_sr_proc</w:t>
+      </w:r>
+      <w:r>
+        <w:rPr>
+          <w:rFonts w:hint="cs"/>
+          <w:rtl/>
+        </w:rPr>
+        <w:t xml:space="preserve">. בתהליך  היה קיים </w:t>
+      </w:r>
+      <w:r>
+        <w:t>shift register</w:t>
+      </w:r>
+      <w:r>
+        <w:rPr>
+          <w:rFonts w:hint="cs"/>
+          <w:rtl/>
+        </w:rPr>
+        <w:t xml:space="preserve"> של 4 מחזורים, הגדלנו את הרגיסטר ל</w:t>
+      </w:r>
+      <w:r>
+        <w:rPr>
+          <w:rFonts w:hint="cs"/>
+          <w:rtl/>
+        </w:rPr>
+        <w:t>-</w:t>
+      </w:r>
+      <w:r>
+        <w:rPr>
+          <w:rFonts w:hint="cs"/>
+          <w:rtl/>
+        </w:rPr>
+        <w:t xml:space="preserve">5 ונראה שהבעיה טולה. עדיין יש סיגנל של </w:t>
+      </w:r>
+      <w:r>
+        <w:t xml:space="preserve">undefined </w:t>
+      </w:r>
+      <w:r>
+        <w:rPr>
+          <w:rFonts w:hint="cs"/>
+          <w:rtl/>
+        </w:rPr>
+        <w:t>לפרקים, אך הוא לא נדגם במוצא, הוא מגיע לפני ה-</w:t>
+      </w:r>
+      <w:r>
+        <w:t>ack</w:t>
+      </w:r>
+      <w:r>
+        <w:rPr>
+          <w:rFonts w:hint="cs"/>
+          <w:rtl/>
+        </w:rPr>
+        <w:t>.</w:t>
+      </w:r>
     </w:p>
     <w:sectPr>
       <w:pgSz w:w="11906" w:h="16838"/>
@@ -968,6 +1627,119 @@
     </w:lvl>
   </w:abstractNum>
   <w:abstractNum w:abstractNumId="2">
+    <w:nsid w:val="147D28B5"/>
+    <w:multiLevelType w:val="hybridMultilevel"/>
+    <w:tmpl w:val="9F3A1054"/>
+    <w:lvl w:ilvl="0" w:tplc="04090001">
+      <w:start w:val="1"/>
+      <w:numFmt w:val="bullet"/>
+      <w:lvlText w:val=""/>
+      <w:lvlJc w:val="left"/>
+      <w:pPr>
+        <w:ind w:left="720" w:hanging="360"/>
+      </w:pPr>
+      <w:rPr>
+        <w:rFonts w:ascii="Symbol" w:hAnsi="Symbol" w:hint="default"/>
+      </w:rPr>
+    </w:lvl>
+    <w:lvl w:ilvl="1" w:tplc="04090003">
+      <w:start w:val="1"/>
+      <w:numFmt w:val="bullet"/>
+      <w:lvlText w:val="o"/>
+      <w:lvlJc w:val="left"/>
+      <w:pPr>
+        <w:ind w:left="1440" w:hanging="360"/>
+      </w:pPr>
+      <w:rPr>
+        <w:rFonts w:ascii="Courier New" w:hAnsi="Courier New" w:cs="Courier New" w:hint="default"/>
+      </w:rPr>
+    </w:lvl>
+    <w:lvl w:ilvl="2" w:tplc="04090005">
+      <w:start w:val="1"/>
+      <w:numFmt w:val="bullet"/>
+      <w:lvlText w:val=""/>
+      <w:lvlJc w:val="left"/>
+      <w:pPr>
+        <w:ind w:left="2160" w:hanging="360"/>
+      </w:pPr>
+      <w:rPr>
+        <w:rFonts w:ascii="Wingdings" w:hAnsi="Wingdings" w:hint="default"/>
+      </w:rPr>
+    </w:lvl>
+    <w:lvl w:ilvl="3" w:tplc="04090001">
+      <w:start w:val="1"/>
+      <w:numFmt w:val="bullet"/>
+      <w:lvlText w:val=""/>
+      <w:lvlJc w:val="left"/>
+      <w:pPr>
+        <w:ind w:left="2880" w:hanging="360"/>
+      </w:pPr>
+      <w:rPr>
+        <w:rFonts w:ascii="Symbol" w:hAnsi="Symbol" w:hint="default"/>
+      </w:rPr>
+    </w:lvl>
+    <w:lvl w:ilvl="4" w:tplc="04090003">
+      <w:start w:val="1"/>
+      <w:numFmt w:val="bullet"/>
+      <w:lvlText w:val="o"/>
+      <w:lvlJc w:val="left"/>
+      <w:pPr>
+        <w:ind w:left="3600" w:hanging="360"/>
+      </w:pPr>
+      <w:rPr>
+        <w:rFonts w:ascii="Courier New" w:hAnsi="Courier New" w:cs="Courier New" w:hint="default"/>
+      </w:rPr>
+    </w:lvl>
+    <w:lvl w:ilvl="5" w:tplc="04090005">
+      <w:start w:val="1"/>
+      <w:numFmt w:val="bullet"/>
+      <w:lvlText w:val=""/>
+      <w:lvlJc w:val="left"/>
+      <w:pPr>
+        <w:ind w:left="4320" w:hanging="360"/>
+      </w:pPr>
+      <w:rPr>
+        <w:rFonts w:ascii="Wingdings" w:hAnsi="Wingdings" w:hint="default"/>
+      </w:rPr>
+    </w:lvl>
+    <w:lvl w:ilvl="6" w:tplc="04090001">
+      <w:start w:val="1"/>
+      <w:numFmt w:val="bullet"/>
+      <w:lvlText w:val=""/>
+      <w:lvlJc w:val="left"/>
+      <w:pPr>
+        <w:ind w:left="5040" w:hanging="360"/>
+      </w:pPr>
+      <w:rPr>
+        <w:rFonts w:ascii="Symbol" w:hAnsi="Symbol" w:hint="default"/>
+      </w:rPr>
+    </w:lvl>
+    <w:lvl w:ilvl="7" w:tplc="04090003">
+      <w:start w:val="1"/>
+      <w:numFmt w:val="bullet"/>
+      <w:lvlText w:val="o"/>
+      <w:lvlJc w:val="left"/>
+      <w:pPr>
+        <w:ind w:left="5760" w:hanging="360"/>
+      </w:pPr>
+      <w:rPr>
+        <w:rFonts w:ascii="Courier New" w:hAnsi="Courier New" w:cs="Courier New" w:hint="default"/>
+      </w:rPr>
+    </w:lvl>
+    <w:lvl w:ilvl="8" w:tplc="04090005">
+      <w:start w:val="1"/>
+      <w:numFmt w:val="bullet"/>
+      <w:lvlText w:val=""/>
+      <w:lvlJc w:val="left"/>
+      <w:pPr>
+        <w:ind w:left="6480" w:hanging="360"/>
+      </w:pPr>
+      <w:rPr>
+        <w:rFonts w:ascii="Wingdings" w:hAnsi="Wingdings" w:hint="default"/>
+      </w:rPr>
+    </w:lvl>
+  </w:abstractNum>
+  <w:abstractNum w:abstractNumId="3">
     <w:nsid w:val="69D43088"/>
     <w:multiLevelType w:val="hybridMultilevel"/>
     <w:tmpl w:val="DA4C20D6"/>
@@ -1056,7 +1828,7 @@
       </w:pPr>
     </w:lvl>
   </w:abstractNum>
-  <w:abstractNum w:abstractNumId="3">
+  <w:abstractNum w:abstractNumId="4">
     <w:nsid w:val="71481EFA"/>
     <w:multiLevelType w:val="hybridMultilevel"/>
     <w:tmpl w:val="1214D8F6"/>
@@ -1170,16 +1942,28 @@
     </w:lvl>
   </w:abstractNum>
   <w:num w:numId="1">
-    <w:abstractNumId w:val="3"/>
+    <w:abstractNumId w:val="4"/>
   </w:num>
   <w:num w:numId="2">
-    <w:abstractNumId w:val="2"/>
+    <w:abstractNumId w:val="3"/>
   </w:num>
   <w:num w:numId="3">
     <w:abstractNumId w:val="1"/>
   </w:num>
   <w:num w:numId="4">
     <w:abstractNumId w:val="0"/>
+  </w:num>
+  <w:num w:numId="5">
+    <w:abstractNumId w:val="2"/>
+    <w:lvlOverride w:ilvl="0"/>
+    <w:lvlOverride w:ilvl="1"/>
+    <w:lvlOverride w:ilvl="2"/>
+    <w:lvlOverride w:ilvl="3"/>
+    <w:lvlOverride w:ilvl="4"/>
+    <w:lvlOverride w:ilvl="5"/>
+    <w:lvlOverride w:ilvl="6"/>
+    <w:lvlOverride w:ilvl="7"/>
+    <w:lvlOverride w:ilvl="8"/>
   </w:num>
 </w:numbering>
 </file>

</xml_diff>